<commit_message>
[Feature] Full Working implementation of ArgumentParser
</commit_message>
<xml_diff>
--- a/Dossier/Specifications.docx
+++ b/Dossier/Specifications.docx
@@ -4,29 +4,7 @@
   <w:body>
     <w:p>
       <w:r>
-        <w:t xml:space="preserve">Commande : </w:t>
-      </w:r>
-      <w:r>
-        <w:t>/</w:t>
-      </w:r>
-      <w:proofErr w:type="spellStart"/>
-      <w:r>
-        <w:t>analog</w:t>
-      </w:r>
-      <w:proofErr w:type="spellEnd"/>
-      <w:r>
-        <w:t xml:space="preserve"> &lt;</w:t>
-      </w:r>
-      <w:proofErr w:type="spellStart"/>
-      <w:r>
-        <w:t>path</w:t>
-      </w:r>
-      <w:proofErr w:type="spellEnd"/>
-      <w:r>
-        <w:t>&gt;</w:t>
-      </w:r>
-      <w:r>
-        <w:t xml:space="preserve"> </w:t>
+        <w:t xml:space="preserve">Commande : /analog &lt;path&gt; </w:t>
       </w:r>
     </w:p>
     <w:tbl>
@@ -75,15 +53,7 @@
           </w:p>
           <w:p>
             <w:r>
-              <w:t xml:space="preserve">Commande basique sans arguments avec fichier pointé par </w:t>
-            </w:r>
-            <w:proofErr w:type="spellStart"/>
-            <w:r>
-              <w:t>path</w:t>
-            </w:r>
-            <w:proofErr w:type="spellEnd"/>
-            <w:r>
-              <w:t xml:space="preserve"> valide.</w:t>
+              <w:t>Commande basique sans arguments avec fichier pointé par path valide.</w:t>
             </w:r>
           </w:p>
           <w:p/>
@@ -147,9 +117,7 @@
             <w:r>
               <w:t>.</w:t>
             </w:r>
-            <w:bookmarkStart w:id="0" w:name="_GoBack"/>
-          </w:p>
-          <w:bookmarkEnd w:id="0"/>
+          </w:p>
           <w:p>
             <w:r>
               <w:t xml:space="preserve">Le fichier n’est pas spécifié </w:t>
@@ -163,24 +131,13 @@
           </w:p>
           <w:p>
             <w:r>
-              <w:t xml:space="preserve">L’extension du fichier n’est pas log ou </w:t>
-            </w:r>
-            <w:proofErr w:type="spellStart"/>
-            <w:r>
-              <w:t>txt</w:t>
-            </w:r>
-            <w:proofErr w:type="spellEnd"/>
-            <w:r>
-              <w:t xml:space="preserve"> </w:t>
+              <w:t xml:space="preserve">L’extension du fichier n’est pas log ou txt </w:t>
             </w:r>
             <w:r>
               <w:sym w:font="Wingdings" w:char="F0E0"/>
             </w:r>
             <w:r>
-              <w:t xml:space="preserve"> </w:t>
-            </w:r>
-            <w:r>
-              <w:t>Affichage du format de la commande.</w:t>
+              <w:t xml:space="preserve"> Affichage du format de la commande.</w:t>
             </w:r>
           </w:p>
           <w:p/>
@@ -209,27 +166,8 @@
       <w:r>
         <w:t>/</w:t>
       </w:r>
-      <w:proofErr w:type="spellStart"/>
       <w:r>
-        <w:t>analog</w:t>
-      </w:r>
-      <w:proofErr w:type="spellEnd"/>
-      <w:r>
-        <w:t xml:space="preserve"> [options]</w:t>
-      </w:r>
-      <w:r>
-        <w:t xml:space="preserve"> </w:t>
-      </w:r>
-      <w:r>
-        <w:t>&lt;</w:t>
-      </w:r>
-      <w:proofErr w:type="spellStart"/>
-      <w:r>
-        <w:t>path</w:t>
-      </w:r>
-      <w:proofErr w:type="spellEnd"/>
-      <w:r>
-        <w:t xml:space="preserve">&gt; </w:t>
+        <w:t xml:space="preserve">analog [options] &lt;path&gt; </w:t>
       </w:r>
       <w:r>
         <w:tab/>
@@ -242,33 +180,7 @@
       </w:r>
       <w:r>
         <w:tab/>
-      </w:r>
-      <w:r>
-        <w:t xml:space="preserve">(hérite </w:t>
-      </w:r>
-      <w:proofErr w:type="gramStart"/>
-      <w:r>
-        <w:t>de .</w:t>
-      </w:r>
-      <w:proofErr w:type="gramEnd"/>
-      <w:r>
-        <w:t>/</w:t>
-      </w:r>
-      <w:proofErr w:type="spellStart"/>
-      <w:r>
-        <w:t>analog</w:t>
-      </w:r>
-      <w:proofErr w:type="spellEnd"/>
-      <w:r>
-        <w:t xml:space="preserve"> &lt;</w:t>
-      </w:r>
-      <w:proofErr w:type="spellStart"/>
-      <w:r>
-        <w:t>path</w:t>
-      </w:r>
-      <w:proofErr w:type="spellEnd"/>
-      <w:r>
-        <w:t>&gt;)</w:t>
+        <w:t>(hérite de ./analog &lt;path&gt;)</w:t>
       </w:r>
     </w:p>
     <w:tbl>
@@ -323,15 +235,7 @@
               <w:t>avec</w:t>
             </w:r>
             <w:r>
-              <w:t xml:space="preserve"> arguments avec fichier pointé par </w:t>
-            </w:r>
-            <w:proofErr w:type="spellStart"/>
-            <w:r>
-              <w:t>path</w:t>
-            </w:r>
-            <w:proofErr w:type="spellEnd"/>
-            <w:r>
-              <w:t xml:space="preserve"> valide.</w:t>
+              <w:t xml:space="preserve"> arguments avec fichier pointé par path valide.</w:t>
             </w:r>
           </w:p>
           <w:p/>
@@ -413,21 +317,7 @@
     <w:p/>
     <w:p>
       <w:r>
-        <w:t xml:space="preserve">Option : </w:t>
-      </w:r>
-      <w:r>
-        <w:t xml:space="preserve"> </w:t>
-      </w:r>
-      <w:r>
-        <w:t>-g &lt;</w:t>
-      </w:r>
-      <w:proofErr w:type="spellStart"/>
-      <w:r>
-        <w:t>path</w:t>
-      </w:r>
-      <w:proofErr w:type="spellEnd"/>
-      <w:r>
-        <w:t>&gt;</w:t>
+        <w:t>Option :  -g &lt;path&gt;</w:t>
       </w:r>
     </w:p>
     <w:tbl>
@@ -495,15 +385,7 @@
           </w:p>
           <w:p>
             <w:r>
-              <w:t xml:space="preserve">Génère un fichier au format </w:t>
-            </w:r>
-            <w:proofErr w:type="spellStart"/>
-            <w:r>
-              <w:t>GraphViz</w:t>
-            </w:r>
-            <w:proofErr w:type="spellEnd"/>
-            <w:r>
-              <w:t xml:space="preserve"> du graphe analysé. Chaque document apparaîtra sous la forme d’un nœud et chaque arc indiquera le nombre de parcours.</w:t>
+              <w:t>Génère un fichier au format GraphViz du graphe analysé. Chaque document apparaîtra sous la forme d’un nœud et chaque arc indiquera le nombre de parcours.</w:t>
             </w:r>
           </w:p>
           <w:p/>
@@ -522,17 +404,7 @@
           </w:p>
           <w:p>
             <w:r>
-              <w:t>&lt;</w:t>
-            </w:r>
-            <w:proofErr w:type="spellStart"/>
-            <w:proofErr w:type="gramStart"/>
-            <w:r>
-              <w:t>path</w:t>
-            </w:r>
-            <w:proofErr w:type="spellEnd"/>
-            <w:proofErr w:type="gramEnd"/>
-            <w:r>
-              <w:t xml:space="preserve">&gt; non spécifié </w:t>
+              <w:t xml:space="preserve">&lt;path&gt; non spécifié </w:t>
             </w:r>
             <w:r>
               <w:sym w:font="Wingdings" w:char="F0E0"/>
@@ -543,65 +415,37 @@
           </w:p>
           <w:p>
             <w:r>
-              <w:t>&lt;</w:t>
-            </w:r>
-            <w:proofErr w:type="spellStart"/>
-            <w:proofErr w:type="gramStart"/>
-            <w:r>
-              <w:t>path</w:t>
-            </w:r>
-            <w:proofErr w:type="spellEnd"/>
-            <w:proofErr w:type="gramEnd"/>
-            <w:r>
-              <w:t xml:space="preserve">&gt; non valide (répertoire inexistant) </w:t>
+              <w:t xml:space="preserve">&lt;path&gt; extension non valide </w:t>
             </w:r>
             <w:r>
               <w:sym w:font="Wingdings" w:char="F0E0"/>
             </w:r>
             <w:r>
+              <w:t xml:space="preserve"> Affichage du format de la commande.</w:t>
+            </w:r>
+            <w:bookmarkStart w:id="0" w:name="_GoBack"/>
+            <w:bookmarkEnd w:id="0"/>
+          </w:p>
+          <w:p>
+            <w:r>
+              <w:t xml:space="preserve">&lt;path&gt; non valide (répertoire inexistant) </w:t>
+            </w:r>
+            <w:r>
+              <w:sym w:font="Wingdings" w:char="F0E0"/>
+            </w:r>
+            <w:r>
               <w:t xml:space="preserve"> Message d’erreur.</w:t>
             </w:r>
           </w:p>
           <w:p>
             <w:r>
-              <w:t>&lt;</w:t>
-            </w:r>
-            <w:proofErr w:type="spellStart"/>
-            <w:proofErr w:type="gramStart"/>
-            <w:r>
-              <w:t>path</w:t>
-            </w:r>
-            <w:proofErr w:type="spellEnd"/>
-            <w:proofErr w:type="gramEnd"/>
-            <w:r>
-              <w:t xml:space="preserve">&gt; existant </w:t>
+              <w:t xml:space="preserve">&lt;path&gt; existant </w:t>
             </w:r>
             <w:r>
               <w:sym w:font="Wingdings" w:char="F0E0"/>
             </w:r>
             <w:r>
               <w:t xml:space="preserve"> Demande d’écrasement.</w:t>
-            </w:r>
-          </w:p>
-          <w:p>
-            <w:r>
-              <w:t>&lt;</w:t>
-            </w:r>
-            <w:proofErr w:type="spellStart"/>
-            <w:proofErr w:type="gramStart"/>
-            <w:r>
-              <w:t>path</w:t>
-            </w:r>
-            <w:proofErr w:type="spellEnd"/>
-            <w:proofErr w:type="gramEnd"/>
-            <w:r>
-              <w:t xml:space="preserve">&gt; extension non valide </w:t>
-            </w:r>
-            <w:r>
-              <w:sym w:font="Wingdings" w:char="F0E0"/>
-            </w:r>
-            <w:r>
-              <w:t xml:space="preserve"> Message d’erreur.</w:t>
             </w:r>
           </w:p>
           <w:p/>
@@ -625,10 +469,7 @@
     <w:p>
       <w:r>
         <w:lastRenderedPageBreak/>
-        <w:t>Option :  -</w:t>
-      </w:r>
-      <w:r>
-        <w:t>e</w:t>
+        <w:t>Option :  -e</w:t>
       </w:r>
     </w:p>
     <w:tbl>
@@ -677,10 +518,7 @@
           </w:p>
           <w:p>
             <w:r>
-              <w:t>Option -</w:t>
-            </w:r>
-            <w:r>
-              <w:t>e.</w:t>
+              <w:t>Option -e.</w:t>
             </w:r>
           </w:p>
           <w:p/>
@@ -708,21 +546,8 @@
               <w:t xml:space="preserve"> avec une extension de type</w:t>
             </w:r>
             <w:r>
-              <w:t xml:space="preserve"> image, </w:t>
-            </w:r>
-            <w:proofErr w:type="spellStart"/>
-            <w:r>
-              <w:t>css</w:t>
-            </w:r>
-            <w:proofErr w:type="spellEnd"/>
-            <w:r>
-              <w:t xml:space="preserve"> ou </w:t>
-            </w:r>
-            <w:proofErr w:type="spellStart"/>
-            <w:r>
-              <w:t>javascript</w:t>
-            </w:r>
-            <w:proofErr w:type="spellEnd"/>
+              <w:t xml:space="preserve"> image, css ou javascript</w:t>
+            </w:r>
           </w:p>
           <w:p>
             <w:pPr>
@@ -742,50 +567,26 @@
               </w:rPr>
               <w:t xml:space="preserve">bmp, tiff, </w:t>
             </w:r>
-            <w:proofErr w:type="spellStart"/>
             <w:r>
               <w:rPr>
                 <w:lang w:val="en-US"/>
               </w:rPr>
-              <w:t>png</w:t>
-            </w:r>
-            <w:proofErr w:type="spellEnd"/>
+              <w:t xml:space="preserve">png, gif, css, </w:t>
+            </w:r>
             <w:r>
               <w:rPr>
                 <w:lang w:val="en-US"/>
               </w:rPr>
-              <w:t xml:space="preserve">, gif, </w:t>
-            </w:r>
-            <w:proofErr w:type="spellStart"/>
-            <w:r>
+              <w:t>js]</w:t>
+            </w:r>
+          </w:p>
+          <w:p>
+            <w:pPr>
               <w:rPr>
                 <w:lang w:val="en-US"/>
               </w:rPr>
-              <w:t>css</w:t>
-            </w:r>
-            <w:proofErr w:type="spellEnd"/>
-            <w:r>
-              <w:rPr>
-                <w:lang w:val="en-US"/>
-              </w:rPr>
-              <w:t xml:space="preserve">, </w:t>
-            </w:r>
-            <w:proofErr w:type="spellStart"/>
-            <w:r>
-              <w:rPr>
-                <w:lang w:val="en-US"/>
-              </w:rPr>
-              <w:t>js</w:t>
-            </w:r>
-            <w:proofErr w:type="spellEnd"/>
-            <w:r>
-              <w:rPr>
-                <w:lang w:val="en-US"/>
-              </w:rPr>
-              <w:t>]</w:t>
-            </w:r>
-          </w:p>
-          <w:p/>
+            </w:pPr>
+          </w:p>
           <w:p>
             <w:pPr>
               <w:rPr>
@@ -806,16 +607,7 @@
     <w:p/>
     <w:p>
       <w:r>
-        <w:t>Option :  -</w:t>
-      </w:r>
-      <w:r>
-        <w:t>t</w:t>
-      </w:r>
-      <w:r>
-        <w:t xml:space="preserve"> </w:t>
-      </w:r>
-      <w:r>
-        <w:t>[heure]</w:t>
+        <w:t>Option :  -t [heure]</w:t>
       </w:r>
     </w:p>
     <w:tbl>
@@ -864,24 +656,7 @@
           </w:p>
           <w:p>
             <w:r>
-              <w:t>Option -</w:t>
-            </w:r>
-            <w:r>
-              <w:t>t</w:t>
-            </w:r>
-            <w:r>
-              <w:t xml:space="preserve"> avec </w:t>
-            </w:r>
-            <w:r>
-              <w:t xml:space="preserve">heure un </w:t>
-            </w:r>
-            <w:proofErr w:type="spellStart"/>
-            <w:r>
-              <w:t xml:space="preserve">entier </w:t>
-            </w:r>
-            <w:proofErr w:type="spellEnd"/>
-            <w:r>
-              <w:t>compris entre 0 et 23.</w:t>
+              <w:t>Option -t avec heure un entier compris entre 0 et 23.</w:t>
             </w:r>
           </w:p>
           <w:p/>
@@ -900,19 +675,7 @@
           </w:p>
           <w:p>
             <w:r>
-              <w:t>Analyse uniquement les hits qui sont dans le créneau horaire [</w:t>
-            </w:r>
-            <w:r>
-              <w:t>heure</w:t>
-            </w:r>
-            <w:r>
-              <w:t xml:space="preserve">, </w:t>
-            </w:r>
-            <w:r>
-              <w:t xml:space="preserve">heure </w:t>
-            </w:r>
-            <w:r>
-              <w:t>+1]</w:t>
+              <w:t>Analyse uniquement les hits qui sont dans le créneau horaire [heure, heure +1]</w:t>
             </w:r>
           </w:p>
           <w:p/>
@@ -931,15 +694,7 @@
           </w:p>
           <w:p>
             <w:r>
-              <w:t>[</w:t>
-            </w:r>
-            <w:proofErr w:type="gramStart"/>
-            <w:r>
-              <w:t>heure</w:t>
-            </w:r>
-            <w:proofErr w:type="gramEnd"/>
-            <w:r>
-              <w:t xml:space="preserve">] non spécifié </w:t>
+              <w:t xml:space="preserve">[heure] non spécifié </w:t>
             </w:r>
             <w:r>
               <w:sym w:font="Wingdings" w:char="F0E0"/>
@@ -950,37 +705,18 @@
           </w:p>
           <w:p>
             <w:r>
-              <w:t>[</w:t>
-            </w:r>
-            <w:proofErr w:type="gramStart"/>
-            <w:r>
-              <w:t>heure</w:t>
-            </w:r>
-            <w:proofErr w:type="gramEnd"/>
-            <w:r>
-              <w:t xml:space="preserve">] n’est pas un entier </w:t>
+              <w:t xml:space="preserve">[heure] n’est pas un entier </w:t>
             </w:r>
             <w:r>
               <w:sym w:font="Wingdings" w:char="F0E0"/>
             </w:r>
             <w:r>
-              <w:t xml:space="preserve"> </w:t>
-            </w:r>
-            <w:r>
-              <w:t>Affichage du format de la commande.</w:t>
-            </w:r>
-          </w:p>
-          <w:p>
-            <w:r>
-              <w:t>[</w:t>
-            </w:r>
-            <w:proofErr w:type="gramStart"/>
-            <w:r>
-              <w:t>heure</w:t>
-            </w:r>
-            <w:proofErr w:type="gramEnd"/>
-            <w:r>
-              <w:t>] non compris entre [0, 23]</w:t>
+              <w:t xml:space="preserve"> Affichage du format de la commande.</w:t>
+            </w:r>
+          </w:p>
+          <w:p>
+            <w:r>
+              <w:t>[heure] non compris entre [0, 23]</w:t>
             </w:r>
             <w:r>
               <w:t xml:space="preserve"> </w:t>
@@ -1018,16 +754,7 @@
     <w:p/>
     <w:p>
       <w:r>
-        <w:t>Affichage</w:t>
-      </w:r>
-      <w:r>
-        <w:t> </w:t>
-      </w:r>
-      <w:r>
-        <w:t>du format de la commande</w:t>
-      </w:r>
-      <w:r>
-        <w:t xml:space="preserve"> </w:t>
+        <w:t xml:space="preserve">Affichage du format de la commande </w:t>
       </w:r>
       <w:r>
         <w:tab/>
@@ -1113,29 +840,11 @@
           </w:p>
           <w:p>
             <w:r>
-              <w:t xml:space="preserve">Utilisation </w:t>
-            </w:r>
-            <w:proofErr w:type="gramStart"/>
-            <w:r>
-              <w:t>de .</w:t>
-            </w:r>
-            <w:proofErr w:type="gramEnd"/>
-            <w:r>
-              <w:t>/</w:t>
-            </w:r>
-            <w:proofErr w:type="spellStart"/>
-            <w:r>
-              <w:t>analog</w:t>
-            </w:r>
-            <w:proofErr w:type="spellEnd"/>
-            <w:r>
-              <w:t xml:space="preserve"> [-e|-g|-t] &lt;</w:t>
-            </w:r>
-            <w:proofErr w:type="spellStart"/>
+              <w:t>Utilisation de ./analog [-e|-g|-t] &lt;</w:t>
+            </w:r>
             <w:r>
               <w:t>path</w:t>
             </w:r>
-            <w:proofErr w:type="spellEnd"/>
             <w:r>
               <w:t>&gt;</w:t>
             </w:r>
@@ -1150,27 +859,15 @@
               <w:tab/>
               <w:t>&lt;</w:t>
             </w:r>
-            <w:proofErr w:type="spellStart"/>
-            <w:proofErr w:type="gramStart"/>
             <w:r>
               <w:t>path</w:t>
             </w:r>
-            <w:proofErr w:type="spellEnd"/>
-            <w:proofErr w:type="gramEnd"/>
             <w:r>
               <w:t>&gt; </w:t>
             </w:r>
             <w:r>
               <w:tab/>
-              <w:t>: chemin vers un fichier d’extension .</w:t>
-            </w:r>
-            <w:proofErr w:type="spellStart"/>
-            <w:r>
-              <w:t>txt</w:t>
-            </w:r>
-            <w:proofErr w:type="spellEnd"/>
-            <w:r>
-              <w:t xml:space="preserve"> ou .log</w:t>
+              <w:t>: chemin vers un fichier d’extension .txt ou .log</w:t>
             </w:r>
             <w:r>
               <w:br/>
@@ -1184,21 +881,8 @@
             </w:r>
             <w:r>
               <w:tab/>
-              <w:t xml:space="preserve">: Exclut les documents de type image, </w:t>
-            </w:r>
-            <w:proofErr w:type="spellStart"/>
-            <w:r>
-              <w:t>css</w:t>
-            </w:r>
-            <w:proofErr w:type="spellEnd"/>
-            <w:r>
-              <w:t xml:space="preserve"> ou </w:t>
-            </w:r>
-            <w:proofErr w:type="spellStart"/>
-            <w:r>
-              <w:t>javascript</w:t>
-            </w:r>
-            <w:proofErr w:type="spellEnd"/>
+              <w:t>: Exclut les documents de type image, css ou javascript</w:t>
+            </w:r>
             <w:r>
               <w:br/>
             </w:r>
@@ -1208,23 +892,7 @@
             </w:r>
             <w:r>
               <w:tab/>
-              <w:t xml:space="preserve">: </w:t>
-            </w:r>
-            <w:proofErr w:type="spellStart"/>
-            <w:r>
-              <w:t>Genère</w:t>
-            </w:r>
-            <w:proofErr w:type="spellEnd"/>
-            <w:r>
-              <w:t xml:space="preserve"> le fichier &lt;path.dot&gt; au format </w:t>
-            </w:r>
-            <w:proofErr w:type="spellStart"/>
-            <w:r>
-              <w:t>GraphViz</w:t>
-            </w:r>
-            <w:proofErr w:type="spellEnd"/>
-            <w:r>
-              <w:t xml:space="preserve"> du graphe analysé </w:t>
+              <w:t xml:space="preserve">: Genère le fichier &lt;path.dot&gt; au format GraphViz du graphe analysé </w:t>
             </w:r>
             <w:r>
               <w:br/>

</xml_diff>

<commit_message>
[CLEAN] clean ArgumentParser & main
</commit_message>
<xml_diff>
--- a/Dossier/Specifications.docx
+++ b/Dossier/Specifications.docx
@@ -4,7 +4,23 @@
   <w:body>
     <w:p>
       <w:r>
-        <w:t xml:space="preserve">Commande : /analog &lt;path&gt; </w:t>
+        <w:t>Commande : /</w:t>
+      </w:r>
+      <w:proofErr w:type="spellStart"/>
+      <w:r>
+        <w:t>analog</w:t>
+      </w:r>
+      <w:proofErr w:type="spellEnd"/>
+      <w:r>
+        <w:t xml:space="preserve"> &lt;</w:t>
+      </w:r>
+      <w:proofErr w:type="spellStart"/>
+      <w:r>
+        <w:t>path</w:t>
+      </w:r>
+      <w:proofErr w:type="spellEnd"/>
+      <w:r>
+        <w:t xml:space="preserve">&gt; </w:t>
       </w:r>
     </w:p>
     <w:tbl>
@@ -53,7 +69,15 @@
           </w:p>
           <w:p>
             <w:r>
-              <w:t>Commande basique sans arguments avec fichier pointé par path valide.</w:t>
+              <w:t xml:space="preserve">Commande basique sans arguments avec fichier pointé par </w:t>
+            </w:r>
+            <w:proofErr w:type="spellStart"/>
+            <w:r>
+              <w:t>path</w:t>
+            </w:r>
+            <w:proofErr w:type="spellEnd"/>
+            <w:r>
+              <w:t xml:space="preserve"> valide.</w:t>
             </w:r>
           </w:p>
           <w:p/>
@@ -131,7 +155,15 @@
           </w:p>
           <w:p>
             <w:r>
-              <w:t xml:space="preserve">L’extension du fichier n’est pas log ou txt </w:t>
+              <w:t xml:space="preserve">L’extension du fichier n’est pas log ou </w:t>
+            </w:r>
+            <w:proofErr w:type="spellStart"/>
+            <w:r>
+              <w:t>txt</w:t>
+            </w:r>
+            <w:proofErr w:type="spellEnd"/>
+            <w:r>
+              <w:t xml:space="preserve"> </w:t>
             </w:r>
             <w:r>
               <w:sym w:font="Wingdings" w:char="F0E0"/>
@@ -166,8 +198,21 @@
       <w:r>
         <w:t>/</w:t>
       </w:r>
-      <w:r>
-        <w:t xml:space="preserve">analog [options] &lt;path&gt; </w:t>
+      <w:proofErr w:type="spellStart"/>
+      <w:r>
+        <w:t>analog</w:t>
+      </w:r>
+      <w:proofErr w:type="spellEnd"/>
+      <w:r>
+        <w:t xml:space="preserve"> [options] &lt;</w:t>
+      </w:r>
+      <w:proofErr w:type="spellStart"/>
+      <w:r>
+        <w:t>path</w:t>
+      </w:r>
+      <w:proofErr w:type="spellEnd"/>
+      <w:r>
+        <w:t xml:space="preserve">&gt; </w:t>
       </w:r>
       <w:r>
         <w:tab/>
@@ -180,7 +225,31 @@
       </w:r>
       <w:r>
         <w:tab/>
-        <w:t>(hérite de ./analog &lt;path&gt;)</w:t>
+        <w:t xml:space="preserve">(hérite </w:t>
+      </w:r>
+      <w:proofErr w:type="gramStart"/>
+      <w:r>
+        <w:t>de .</w:t>
+      </w:r>
+      <w:proofErr w:type="gramEnd"/>
+      <w:r>
+        <w:t>/</w:t>
+      </w:r>
+      <w:proofErr w:type="spellStart"/>
+      <w:r>
+        <w:t>analog</w:t>
+      </w:r>
+      <w:proofErr w:type="spellEnd"/>
+      <w:r>
+        <w:t xml:space="preserve"> &lt;</w:t>
+      </w:r>
+      <w:proofErr w:type="spellStart"/>
+      <w:r>
+        <w:t>path</w:t>
+      </w:r>
+      <w:proofErr w:type="spellEnd"/>
+      <w:r>
+        <w:t>&gt;)</w:t>
       </w:r>
     </w:p>
     <w:tbl>
@@ -235,7 +304,15 @@
               <w:t>avec</w:t>
             </w:r>
             <w:r>
-              <w:t xml:space="preserve"> arguments avec fichier pointé par path valide.</w:t>
+              <w:t xml:space="preserve"> arguments avec fichier pointé par </w:t>
+            </w:r>
+            <w:proofErr w:type="spellStart"/>
+            <w:r>
+              <w:t>path</w:t>
+            </w:r>
+            <w:proofErr w:type="spellEnd"/>
+            <w:r>
+              <w:t xml:space="preserve"> valide.</w:t>
             </w:r>
           </w:p>
           <w:p/>
@@ -317,7 +394,15 @@
     <w:p/>
     <w:p>
       <w:r>
-        <w:t>Option :  -g &lt;path&gt;</w:t>
+        <w:t>Option :  -g &lt;</w:t>
+      </w:r>
+      <w:proofErr w:type="spellStart"/>
+      <w:r>
+        <w:t>path</w:t>
+      </w:r>
+      <w:proofErr w:type="spellEnd"/>
+      <w:r>
+        <w:t>&gt;</w:t>
       </w:r>
     </w:p>
     <w:tbl>
@@ -385,7 +470,15 @@
           </w:p>
           <w:p>
             <w:r>
-              <w:t>Génère un fichier au format GraphViz du graphe analysé. Chaque document apparaîtra sous la forme d’un nœud et chaque arc indiquera le nombre de parcours.</w:t>
+              <w:t xml:space="preserve">Génère un fichier au format </w:t>
+            </w:r>
+            <w:proofErr w:type="spellStart"/>
+            <w:r>
+              <w:t>GraphViz</w:t>
+            </w:r>
+            <w:proofErr w:type="spellEnd"/>
+            <w:r>
+              <w:t xml:space="preserve"> du graphe analysé. Chaque document apparaîtra sous la forme d’un nœud et chaque arc indiquera le nombre de parcours.</w:t>
             </w:r>
           </w:p>
           <w:p/>
@@ -404,7 +497,17 @@
           </w:p>
           <w:p>
             <w:r>
-              <w:t xml:space="preserve">&lt;path&gt; non spécifié </w:t>
+              <w:t>&lt;</w:t>
+            </w:r>
+            <w:proofErr w:type="spellStart"/>
+            <w:proofErr w:type="gramStart"/>
+            <w:r>
+              <w:t>path</w:t>
+            </w:r>
+            <w:proofErr w:type="spellEnd"/>
+            <w:proofErr w:type="gramEnd"/>
+            <w:r>
+              <w:t xml:space="preserve">&gt; non spécifié </w:t>
             </w:r>
             <w:r>
               <w:sym w:font="Wingdings" w:char="F0E0"/>
@@ -415,7 +518,17 @@
           </w:p>
           <w:p>
             <w:r>
-              <w:t xml:space="preserve">&lt;path&gt; extension non valide </w:t>
+              <w:t>&lt;</w:t>
+            </w:r>
+            <w:proofErr w:type="spellStart"/>
+            <w:proofErr w:type="gramStart"/>
+            <w:r>
+              <w:t>path</w:t>
+            </w:r>
+            <w:proofErr w:type="spellEnd"/>
+            <w:proofErr w:type="gramEnd"/>
+            <w:r>
+              <w:t xml:space="preserve">&gt; extension non valide </w:t>
             </w:r>
             <w:r>
               <w:sym w:font="Wingdings" w:char="F0E0"/>
@@ -423,12 +536,20 @@
             <w:r>
               <w:t xml:space="preserve"> Affichage du format de la commande.</w:t>
             </w:r>
-            <w:bookmarkStart w:id="0" w:name="_GoBack"/>
-            <w:bookmarkEnd w:id="0"/>
-          </w:p>
-          <w:p>
-            <w:r>
-              <w:t xml:space="preserve">&lt;path&gt; non valide (répertoire inexistant) </w:t>
+          </w:p>
+          <w:p>
+            <w:r>
+              <w:t>&lt;</w:t>
+            </w:r>
+            <w:proofErr w:type="spellStart"/>
+            <w:proofErr w:type="gramStart"/>
+            <w:r>
+              <w:t>path</w:t>
+            </w:r>
+            <w:proofErr w:type="spellEnd"/>
+            <w:proofErr w:type="gramEnd"/>
+            <w:r>
+              <w:t xml:space="preserve">&gt; non valide (répertoire inexistant) </w:t>
             </w:r>
             <w:r>
               <w:sym w:font="Wingdings" w:char="F0E0"/>
@@ -439,7 +560,17 @@
           </w:p>
           <w:p>
             <w:r>
-              <w:t xml:space="preserve">&lt;path&gt; existant </w:t>
+              <w:t>&lt;</w:t>
+            </w:r>
+            <w:proofErr w:type="spellStart"/>
+            <w:proofErr w:type="gramStart"/>
+            <w:r>
+              <w:t>path</w:t>
+            </w:r>
+            <w:proofErr w:type="spellEnd"/>
+            <w:proofErr w:type="gramEnd"/>
+            <w:r>
+              <w:t xml:space="preserve">&gt; existant </w:t>
             </w:r>
             <w:r>
               <w:sym w:font="Wingdings" w:char="F0E0"/>
@@ -462,7 +593,6 @@
               <w:t>Tests :</w:t>
             </w:r>
           </w:p>
-          <w:p/>
         </w:tc>
       </w:tr>
     </w:tbl>
@@ -546,8 +676,21 @@
               <w:t xml:space="preserve"> avec une extension de type</w:t>
             </w:r>
             <w:r>
-              <w:t xml:space="preserve"> image, css ou javascript</w:t>
-            </w:r>
+              <w:t xml:space="preserve"> image, </w:t>
+            </w:r>
+            <w:proofErr w:type="spellStart"/>
+            <w:r>
+              <w:t>css</w:t>
+            </w:r>
+            <w:proofErr w:type="spellEnd"/>
+            <w:r>
+              <w:t xml:space="preserve"> ou </w:t>
+            </w:r>
+            <w:proofErr w:type="spellStart"/>
+            <w:r>
+              <w:t>javascript</w:t>
+            </w:r>
+            <w:proofErr w:type="spellEnd"/>
           </w:p>
           <w:p>
             <w:pPr>
@@ -567,17 +710,47 @@
               </w:rPr>
               <w:t xml:space="preserve">bmp, tiff, </w:t>
             </w:r>
+            <w:proofErr w:type="spellStart"/>
             <w:r>
               <w:rPr>
                 <w:lang w:val="en-US"/>
               </w:rPr>
-              <w:t xml:space="preserve">png, gif, css, </w:t>
-            </w:r>
+              <w:t>png</w:t>
+            </w:r>
+            <w:proofErr w:type="spellEnd"/>
             <w:r>
               <w:rPr>
                 <w:lang w:val="en-US"/>
               </w:rPr>
-              <w:t>js]</w:t>
+              <w:t xml:space="preserve">, gif, </w:t>
+            </w:r>
+            <w:proofErr w:type="spellStart"/>
+            <w:r>
+              <w:rPr>
+                <w:lang w:val="en-US"/>
+              </w:rPr>
+              <w:t>css</w:t>
+            </w:r>
+            <w:proofErr w:type="spellEnd"/>
+            <w:r>
+              <w:rPr>
+                <w:lang w:val="en-US"/>
+              </w:rPr>
+              <w:t xml:space="preserve">, </w:t>
+            </w:r>
+            <w:proofErr w:type="spellStart"/>
+            <w:r>
+              <w:rPr>
+                <w:lang w:val="en-US"/>
+              </w:rPr>
+              <w:t>js</w:t>
+            </w:r>
+            <w:proofErr w:type="spellEnd"/>
+            <w:r>
+              <w:rPr>
+                <w:lang w:val="en-US"/>
+              </w:rPr>
+              <w:t>]</w:t>
             </w:r>
           </w:p>
           <w:p>
@@ -694,7 +867,15 @@
           </w:p>
           <w:p>
             <w:r>
-              <w:t xml:space="preserve">[heure] non spécifié </w:t>
+              <w:t>[</w:t>
+            </w:r>
+            <w:proofErr w:type="gramStart"/>
+            <w:r>
+              <w:t>heure</w:t>
+            </w:r>
+            <w:proofErr w:type="gramEnd"/>
+            <w:r>
+              <w:t xml:space="preserve">] non spécifié </w:t>
             </w:r>
             <w:r>
               <w:sym w:font="Wingdings" w:char="F0E0"/>
@@ -705,7 +886,15 @@
           </w:p>
           <w:p>
             <w:r>
-              <w:t xml:space="preserve">[heure] n’est pas un entier </w:t>
+              <w:t>[</w:t>
+            </w:r>
+            <w:proofErr w:type="gramStart"/>
+            <w:r>
+              <w:t>heure</w:t>
+            </w:r>
+            <w:proofErr w:type="gramEnd"/>
+            <w:r>
+              <w:t xml:space="preserve">] n’est pas un entier </w:t>
             </w:r>
             <w:r>
               <w:sym w:font="Wingdings" w:char="F0E0"/>
@@ -716,7 +905,15 @@
           </w:p>
           <w:p>
             <w:r>
-              <w:t>[heure] non compris entre [0, 23]</w:t>
+              <w:t>[</w:t>
+            </w:r>
+            <w:proofErr w:type="gramStart"/>
+            <w:r>
+              <w:t>heure</w:t>
+            </w:r>
+            <w:proofErr w:type="gramEnd"/>
+            <w:r>
+              <w:t>] non compris entre [0, 23]</w:t>
             </w:r>
             <w:r>
               <w:t xml:space="preserve"> </w:t>
@@ -840,11 +1037,29 @@
           </w:p>
           <w:p>
             <w:r>
-              <w:t>Utilisation de ./analog [-e|-g|-t] &lt;</w:t>
-            </w:r>
+              <w:t xml:space="preserve">Utilisation </w:t>
+            </w:r>
+            <w:proofErr w:type="gramStart"/>
+            <w:r>
+              <w:t>de .</w:t>
+            </w:r>
+            <w:proofErr w:type="gramEnd"/>
+            <w:r>
+              <w:t>/</w:t>
+            </w:r>
+            <w:proofErr w:type="spellStart"/>
+            <w:r>
+              <w:t>analog</w:t>
+            </w:r>
+            <w:proofErr w:type="spellEnd"/>
+            <w:r>
+              <w:t xml:space="preserve"> [-e|-g|-t] &lt;</w:t>
+            </w:r>
+            <w:proofErr w:type="spellStart"/>
             <w:r>
               <w:t>path</w:t>
             </w:r>
+            <w:proofErr w:type="spellEnd"/>
             <w:r>
               <w:t>&gt;</w:t>
             </w:r>
@@ -855,19 +1070,32 @@
                 <w:b/>
               </w:rPr>
             </w:pPr>
+            <w:bookmarkStart w:id="0" w:name="_GoBack"/>
             <w:r>
               <w:tab/>
               <w:t>&lt;</w:t>
             </w:r>
+            <w:proofErr w:type="spellStart"/>
+            <w:proofErr w:type="gramStart"/>
             <w:r>
               <w:t>path</w:t>
             </w:r>
+            <w:proofErr w:type="spellEnd"/>
+            <w:proofErr w:type="gramEnd"/>
             <w:r>
               <w:t>&gt; </w:t>
             </w:r>
             <w:r>
               <w:tab/>
-              <w:t>: chemin vers un fichier d’extension .txt ou .log</w:t>
+              <w:t>: chemin vers un fichier d’extension .</w:t>
+            </w:r>
+            <w:proofErr w:type="spellStart"/>
+            <w:r>
+              <w:t>txt</w:t>
+            </w:r>
+            <w:proofErr w:type="spellEnd"/>
+            <w:r>
+              <w:t xml:space="preserve"> ou .log</w:t>
             </w:r>
             <w:r>
               <w:br/>
@@ -881,8 +1109,21 @@
             </w:r>
             <w:r>
               <w:tab/>
-              <w:t>: Exclut les documents de type image, css ou javascript</w:t>
-            </w:r>
+              <w:t xml:space="preserve">: Exclut les documents de type image, </w:t>
+            </w:r>
+            <w:proofErr w:type="spellStart"/>
+            <w:r>
+              <w:t>css</w:t>
+            </w:r>
+            <w:proofErr w:type="spellEnd"/>
+            <w:r>
+              <w:t xml:space="preserve"> ou </w:t>
+            </w:r>
+            <w:proofErr w:type="spellStart"/>
+            <w:r>
+              <w:t>javascript</w:t>
+            </w:r>
+            <w:proofErr w:type="spellEnd"/>
             <w:r>
               <w:br/>
             </w:r>
@@ -892,7 +1133,23 @@
             </w:r>
             <w:r>
               <w:tab/>
-              <w:t xml:space="preserve">: Genère le fichier &lt;path.dot&gt; au format GraphViz du graphe analysé </w:t>
+              <w:t xml:space="preserve">: </w:t>
+            </w:r>
+            <w:proofErr w:type="spellStart"/>
+            <w:r>
+              <w:t>Genère</w:t>
+            </w:r>
+            <w:proofErr w:type="spellEnd"/>
+            <w:r>
+              <w:t xml:space="preserve"> le fichier &lt;path.dot&gt; au format </w:t>
+            </w:r>
+            <w:proofErr w:type="spellStart"/>
+            <w:r>
+              <w:t>GraphViz</w:t>
+            </w:r>
+            <w:proofErr w:type="spellEnd"/>
+            <w:r>
+              <w:t xml:space="preserve"> du graphe analysé </w:t>
             </w:r>
             <w:r>
               <w:br/>
@@ -909,6 +1166,7 @@
               <w:br/>
             </w:r>
           </w:p>
+          <w:bookmarkEnd w:id="0"/>
           <w:p>
             <w:r>
               <w:rPr>

</xml_diff>